<commit_message>
New version of the CocoaServer
</commit_message>
<xml_diff>
--- a/doc/DiagramaDragonBoard.docx
+++ b/doc/DiagramaDragonBoard.docx
@@ -3438,891 +3438,9 @@
     <w:p/>
     <w:p/>
     <w:p/>
-    <w:p/>
     <w:p>
-      <w:pPr>
-        <w:rPr>
-          <w:sz w:val="30"/>
-          <w:szCs w:val="30"/>
-        </w:rPr>
-      </w:pPr>
       <w:bookmarkStart w:id="0" w:name="_GoBack"/>
-      <w:r>
-        <w:rPr>
-          <w:noProof/>
-          <w:lang w:eastAsia="pt-BR"/>
-        </w:rPr>
-        <mc:AlternateContent>
-          <mc:Choice Requires="wps">
-            <w:drawing>
-              <wp:anchor distT="0" distB="0" distL="114300" distR="114300" simplePos="0" relativeHeight="251709440" behindDoc="0" locked="0" layoutInCell="1" allowOverlap="1" wp14:anchorId="51721DE1" wp14:editId="21F12D29">
-                <wp:simplePos x="0" y="0"/>
-                <wp:positionH relativeFrom="column">
-                  <wp:posOffset>2808053</wp:posOffset>
-                </wp:positionH>
-                <wp:positionV relativeFrom="paragraph">
-                  <wp:posOffset>1089936</wp:posOffset>
-                </wp:positionV>
-                <wp:extent cx="1129030" cy="2099144"/>
-                <wp:effectExtent l="19050" t="19050" r="52070" b="53975"/>
-                <wp:wrapNone/>
-                <wp:docPr id="49" name="Conector reto 49"/>
-                <wp:cNvGraphicFramePr/>
-                <a:graphic xmlns:a="http://schemas.openxmlformats.org/drawingml/2006/main">
-                  <a:graphicData uri="http://schemas.microsoft.com/office/word/2010/wordprocessingShape">
-                    <wps:wsp>
-                      <wps:cNvCnPr/>
-                      <wps:spPr>
-                        <a:xfrm flipH="1">
-                          <a:off x="0" y="0"/>
-                          <a:ext cx="1129030" cy="2099144"/>
-                        </a:xfrm>
-                        <a:prstGeom prst="line">
-                          <a:avLst/>
-                        </a:prstGeom>
-                        <a:ln w="50800">
-                          <a:solidFill>
-                            <a:schemeClr val="tx1"/>
-                          </a:solidFill>
-                        </a:ln>
-                      </wps:spPr>
-                      <wps:style>
-                        <a:lnRef idx="1">
-                          <a:schemeClr val="accent1"/>
-                        </a:lnRef>
-                        <a:fillRef idx="0">
-                          <a:schemeClr val="accent1"/>
-                        </a:fillRef>
-                        <a:effectRef idx="0">
-                          <a:schemeClr val="accent1"/>
-                        </a:effectRef>
-                        <a:fontRef idx="minor">
-                          <a:schemeClr val="tx1"/>
-                        </a:fontRef>
-                      </wps:style>
-                      <wps:bodyPr/>
-                    </wps:wsp>
-                  </a:graphicData>
-                </a:graphic>
-                <wp14:sizeRelH relativeFrom="margin">
-                  <wp14:pctWidth>0</wp14:pctWidth>
-                </wp14:sizeRelH>
-                <wp14:sizeRelV relativeFrom="margin">
-                  <wp14:pctHeight>0</wp14:pctHeight>
-                </wp14:sizeRelV>
-              </wp:anchor>
-            </w:drawing>
-          </mc:Choice>
-          <mc:Fallback>
-            <w:pict>
-              <v:line w14:anchorId="201F9595" id="Conector reto 49" o:spid="_x0000_s1026" style="position:absolute;flip:x;z-index:251709440;visibility:visible;mso-wrap-style:square;mso-width-percent:0;mso-height-percent:0;mso-wrap-distance-left:9pt;mso-wrap-distance-top:0;mso-wrap-distance-right:9pt;mso-wrap-distance-bottom:0;mso-position-horizontal:absolute;mso-position-horizontal-relative:text;mso-position-vertical:absolute;mso-position-vertical-relative:text;mso-width-percent:0;mso-height-percent:0;mso-width-relative:margin;mso-height-relative:margin" from="221.1pt,85.8pt" to="310pt,251.1pt" o:gfxdata="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" strokecolor="black [3213]" strokeweight="4pt">
-                <v:stroke joinstyle="miter"/>
-              </v:line>
-            </w:pict>
-          </mc:Fallback>
-        </mc:AlternateContent>
-      </w:r>
       <w:bookmarkEnd w:id="0"/>
-      <w:r>
-        <w:rPr>
-          <w:noProof/>
-          <w:lang w:eastAsia="pt-BR"/>
-        </w:rPr>
-        <mc:AlternateContent>
-          <mc:Choice Requires="wps">
-            <w:drawing>
-              <wp:anchor distT="0" distB="0" distL="114300" distR="114300" simplePos="0" relativeHeight="251697152" behindDoc="0" locked="0" layoutInCell="1" allowOverlap="1" wp14:anchorId="6EABB0AF" wp14:editId="4BA61612">
-                <wp:simplePos x="0" y="0"/>
-                <wp:positionH relativeFrom="column">
-                  <wp:posOffset>1965215</wp:posOffset>
-                </wp:positionH>
-                <wp:positionV relativeFrom="paragraph">
-                  <wp:posOffset>2936599</wp:posOffset>
-                </wp:positionV>
-                <wp:extent cx="1327619" cy="411093"/>
-                <wp:effectExtent l="0" t="19050" r="44450" b="46355"/>
-                <wp:wrapNone/>
-                <wp:docPr id="6" name="Conector reto 6"/>
-                <wp:cNvGraphicFramePr/>
-                <a:graphic xmlns:a="http://schemas.openxmlformats.org/drawingml/2006/main">
-                  <a:graphicData uri="http://schemas.microsoft.com/office/word/2010/wordprocessingShape">
-                    <wps:wsp>
-                      <wps:cNvCnPr/>
-                      <wps:spPr>
-                        <a:xfrm>
-                          <a:off x="0" y="0"/>
-                          <a:ext cx="1327619" cy="411093"/>
-                        </a:xfrm>
-                        <a:prstGeom prst="line">
-                          <a:avLst/>
-                        </a:prstGeom>
-                        <a:ln w="50800">
-                          <a:solidFill>
-                            <a:schemeClr val="tx1"/>
-                          </a:solidFill>
-                        </a:ln>
-                      </wps:spPr>
-                      <wps:style>
-                        <a:lnRef idx="1">
-                          <a:schemeClr val="accent1"/>
-                        </a:lnRef>
-                        <a:fillRef idx="0">
-                          <a:schemeClr val="accent1"/>
-                        </a:fillRef>
-                        <a:effectRef idx="0">
-                          <a:schemeClr val="accent1"/>
-                        </a:effectRef>
-                        <a:fontRef idx="minor">
-                          <a:schemeClr val="tx1"/>
-                        </a:fontRef>
-                      </wps:style>
-                      <wps:bodyPr/>
-                    </wps:wsp>
-                  </a:graphicData>
-                </a:graphic>
-                <wp14:sizeRelH relativeFrom="margin">
-                  <wp14:pctWidth>0</wp14:pctWidth>
-                </wp14:sizeRelH>
-                <wp14:sizeRelV relativeFrom="margin">
-                  <wp14:pctHeight>0</wp14:pctHeight>
-                </wp14:sizeRelV>
-              </wp:anchor>
-            </w:drawing>
-          </mc:Choice>
-          <mc:Fallback>
-            <w:pict>
-              <v:line w14:anchorId="541A57C7" id="Conector reto 6" o:spid="_x0000_s1026" style="position:absolute;z-index:251697152;visibility:visible;mso-wrap-style:square;mso-width-percent:0;mso-height-percent:0;mso-wrap-distance-left:9pt;mso-wrap-distance-top:0;mso-wrap-distance-right:9pt;mso-wrap-distance-bottom:0;mso-position-horizontal:absolute;mso-position-horizontal-relative:text;mso-position-vertical:absolute;mso-position-vertical-relative:text;mso-width-percent:0;mso-height-percent:0;mso-width-relative:margin;mso-height-relative:margin" from="154.75pt,231.25pt" to="259.3pt,263.6pt" o:gfxdata="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" strokecolor="black [3213]" strokeweight="4pt">
-                <v:stroke joinstyle="miter"/>
-              </v:line>
-            </w:pict>
-          </mc:Fallback>
-        </mc:AlternateContent>
-      </w:r>
-      <w:r>
-        <w:rPr>
-          <w:noProof/>
-          <w:lang w:eastAsia="pt-BR"/>
-        </w:rPr>
-        <mc:AlternateContent>
-          <mc:Choice Requires="wps">
-            <w:drawing>
-              <wp:anchor distT="0" distB="0" distL="114300" distR="114300" simplePos="0" relativeHeight="251713536" behindDoc="0" locked="0" layoutInCell="1" allowOverlap="1" wp14:anchorId="3DA98AFA" wp14:editId="2C457BE1">
-                <wp:simplePos x="0" y="0"/>
-                <wp:positionH relativeFrom="column">
-                  <wp:posOffset>4684561</wp:posOffset>
-                </wp:positionH>
-                <wp:positionV relativeFrom="paragraph">
-                  <wp:posOffset>2231529</wp:posOffset>
-                </wp:positionV>
-                <wp:extent cx="166977" cy="701758"/>
-                <wp:effectExtent l="19050" t="0" r="43180" b="41275"/>
-                <wp:wrapNone/>
-                <wp:docPr id="51" name="Conector reto 51"/>
-                <wp:cNvGraphicFramePr/>
-                <a:graphic xmlns:a="http://schemas.openxmlformats.org/drawingml/2006/main">
-                  <a:graphicData uri="http://schemas.microsoft.com/office/word/2010/wordprocessingShape">
-                    <wps:wsp>
-                      <wps:cNvCnPr/>
-                      <wps:spPr>
-                        <a:xfrm flipH="1">
-                          <a:off x="0" y="0"/>
-                          <a:ext cx="166977" cy="701758"/>
-                        </a:xfrm>
-                        <a:prstGeom prst="line">
-                          <a:avLst/>
-                        </a:prstGeom>
-                        <a:ln w="50800">
-                          <a:solidFill>
-                            <a:schemeClr val="tx1"/>
-                          </a:solidFill>
-                        </a:ln>
-                      </wps:spPr>
-                      <wps:style>
-                        <a:lnRef idx="1">
-                          <a:schemeClr val="accent1"/>
-                        </a:lnRef>
-                        <a:fillRef idx="0">
-                          <a:schemeClr val="accent1"/>
-                        </a:fillRef>
-                        <a:effectRef idx="0">
-                          <a:schemeClr val="accent1"/>
-                        </a:effectRef>
-                        <a:fontRef idx="minor">
-                          <a:schemeClr val="tx1"/>
-                        </a:fontRef>
-                      </wps:style>
-                      <wps:bodyPr/>
-                    </wps:wsp>
-                  </a:graphicData>
-                </a:graphic>
-                <wp14:sizeRelH relativeFrom="margin">
-                  <wp14:pctWidth>0</wp14:pctWidth>
-                </wp14:sizeRelH>
-                <wp14:sizeRelV relativeFrom="margin">
-                  <wp14:pctHeight>0</wp14:pctHeight>
-                </wp14:sizeRelV>
-              </wp:anchor>
-            </w:drawing>
-          </mc:Choice>
-          <mc:Fallback>
-            <w:pict>
-              <v:line w14:anchorId="7573264B" id="Conector reto 51" o:spid="_x0000_s1026" style="position:absolute;flip:x;z-index:251713536;visibility:visible;mso-wrap-style:square;mso-width-percent:0;mso-height-percent:0;mso-wrap-distance-left:9pt;mso-wrap-distance-top:0;mso-wrap-distance-right:9pt;mso-wrap-distance-bottom:0;mso-position-horizontal:absolute;mso-position-horizontal-relative:text;mso-position-vertical:absolute;mso-position-vertical-relative:text;mso-width-percent:0;mso-height-percent:0;mso-width-relative:margin;mso-height-relative:margin" from="368.85pt,175.7pt" to="382pt,230.95pt" o:gfxdata="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" strokecolor="black [3213]" strokeweight="4pt">
-                <v:stroke joinstyle="miter"/>
-              </v:line>
-            </w:pict>
-          </mc:Fallback>
-        </mc:AlternateContent>
-      </w:r>
-      <w:r>
-        <w:rPr>
-          <w:noProof/>
-          <w:lang w:eastAsia="pt-BR"/>
-        </w:rPr>
-        <mc:AlternateContent>
-          <mc:Choice Requires="wps">
-            <w:drawing>
-              <wp:anchor distT="0" distB="0" distL="114300" distR="114300" simplePos="0" relativeHeight="251711488" behindDoc="0" locked="0" layoutInCell="1" allowOverlap="1" wp14:anchorId="00AE1F2A" wp14:editId="32EE391E">
-                <wp:simplePos x="0" y="0"/>
-                <wp:positionH relativeFrom="column">
-                  <wp:posOffset>3293081</wp:posOffset>
-                </wp:positionH>
-                <wp:positionV relativeFrom="paragraph">
-                  <wp:posOffset>2934639</wp:posOffset>
-                </wp:positionV>
-                <wp:extent cx="1422953" cy="412391"/>
-                <wp:effectExtent l="19050" t="19050" r="25400" b="45085"/>
-                <wp:wrapNone/>
-                <wp:docPr id="50" name="Conector reto 50"/>
-                <wp:cNvGraphicFramePr/>
-                <a:graphic xmlns:a="http://schemas.openxmlformats.org/drawingml/2006/main">
-                  <a:graphicData uri="http://schemas.microsoft.com/office/word/2010/wordprocessingShape">
-                    <wps:wsp>
-                      <wps:cNvCnPr/>
-                      <wps:spPr>
-                        <a:xfrm flipH="1">
-                          <a:off x="0" y="0"/>
-                          <a:ext cx="1422953" cy="412391"/>
-                        </a:xfrm>
-                        <a:prstGeom prst="line">
-                          <a:avLst/>
-                        </a:prstGeom>
-                        <a:ln w="50800">
-                          <a:solidFill>
-                            <a:schemeClr val="tx1"/>
-                          </a:solidFill>
-                        </a:ln>
-                      </wps:spPr>
-                      <wps:style>
-                        <a:lnRef idx="1">
-                          <a:schemeClr val="accent1"/>
-                        </a:lnRef>
-                        <a:fillRef idx="0">
-                          <a:schemeClr val="accent1"/>
-                        </a:fillRef>
-                        <a:effectRef idx="0">
-                          <a:schemeClr val="accent1"/>
-                        </a:effectRef>
-                        <a:fontRef idx="minor">
-                          <a:schemeClr val="tx1"/>
-                        </a:fontRef>
-                      </wps:style>
-                      <wps:bodyPr/>
-                    </wps:wsp>
-                  </a:graphicData>
-                </a:graphic>
-                <wp14:sizeRelH relativeFrom="margin">
-                  <wp14:pctWidth>0</wp14:pctWidth>
-                </wp14:sizeRelH>
-                <wp14:sizeRelV relativeFrom="margin">
-                  <wp14:pctHeight>0</wp14:pctHeight>
-                </wp14:sizeRelV>
-              </wp:anchor>
-            </w:drawing>
-          </mc:Choice>
-          <mc:Fallback>
-            <w:pict>
-              <v:line w14:anchorId="4D24DE48" id="Conector reto 50" o:spid="_x0000_s1026" style="position:absolute;flip:x;z-index:251711488;visibility:visible;mso-wrap-style:square;mso-width-percent:0;mso-height-percent:0;mso-wrap-distance-left:9pt;mso-wrap-distance-top:0;mso-wrap-distance-right:9pt;mso-wrap-distance-bottom:0;mso-position-horizontal:absolute;mso-position-horizontal-relative:text;mso-position-vertical:absolute;mso-position-vertical-relative:text;mso-width-percent:0;mso-height-percent:0;mso-width-relative:margin;mso-height-relative:margin" from="259.3pt,231.05pt" to="371.35pt,263.5pt" o:gfxdata="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" strokecolor="black [3213]" strokeweight="4pt">
-                <v:stroke joinstyle="miter"/>
-              </v:line>
-            </w:pict>
-          </mc:Fallback>
-        </mc:AlternateContent>
-      </w:r>
-      <w:r>
-        <w:rPr>
-          <w:noProof/>
-          <w:sz w:val="30"/>
-          <w:szCs w:val="30"/>
-          <w:lang w:eastAsia="pt-BR"/>
-        </w:rPr>
-        <mc:AlternateContent>
-          <mc:Choice Requires="wps">
-            <w:drawing>
-              <wp:anchor distT="45720" distB="45720" distL="114300" distR="114300" simplePos="0" relativeHeight="251707392" behindDoc="0" locked="0" layoutInCell="1" allowOverlap="1" wp14:anchorId="7FD1C8E1" wp14:editId="2E146496">
-                <wp:simplePos x="0" y="0"/>
-                <wp:positionH relativeFrom="page">
-                  <wp:posOffset>6130290</wp:posOffset>
-                </wp:positionH>
-                <wp:positionV relativeFrom="paragraph">
-                  <wp:posOffset>2271395</wp:posOffset>
-                </wp:positionV>
-                <wp:extent cx="533400" cy="285750"/>
-                <wp:effectExtent l="0" t="0" r="0" b="0"/>
-                <wp:wrapSquare wrapText="bothSides"/>
-                <wp:docPr id="47" name="Text Box 2"/>
-                <wp:cNvGraphicFramePr>
-                  <a:graphicFrameLocks xmlns:a="http://schemas.openxmlformats.org/drawingml/2006/main"/>
-                </wp:cNvGraphicFramePr>
-                <a:graphic xmlns:a="http://schemas.openxmlformats.org/drawingml/2006/main">
-                  <a:graphicData uri="http://schemas.microsoft.com/office/word/2010/wordprocessingShape">
-                    <wps:wsp>
-                      <wps:cNvSpPr txBox="1">
-                        <a:spLocks noChangeArrowheads="1"/>
-                      </wps:cNvSpPr>
-                      <wps:spPr bwMode="auto">
-                        <a:xfrm>
-                          <a:off x="0" y="0"/>
-                          <a:ext cx="533400" cy="285750"/>
-                        </a:xfrm>
-                        <a:prstGeom prst="rect">
-                          <a:avLst/>
-                        </a:prstGeom>
-                        <a:solidFill>
-                          <a:srgbClr val="FFFFFF"/>
-                        </a:solidFill>
-                        <a:ln w="9525">
-                          <a:noFill/>
-                          <a:miter lim="800000"/>
-                          <a:headEnd/>
-                          <a:tailEnd/>
-                        </a:ln>
-                      </wps:spPr>
-                      <wps:txbx>
-                        <w:txbxContent>
-                          <w:p>
-                            <w:pPr>
-                              <w:rPr>
-                                <w:lang w:val="en-US"/>
-                              </w:rPr>
-                            </w:pPr>
-                            <w:r>
-                              <w:t>LED 6</w:t>
-                            </w:r>
-                          </w:p>
-                        </w:txbxContent>
-                      </wps:txbx>
-                      <wps:bodyPr rot="0" vert="horz" wrap="square" lIns="91440" tIns="45720" rIns="91440" bIns="45720" anchor="t" anchorCtr="0">
-                        <a:noAutofit/>
-                      </wps:bodyPr>
-                    </wps:wsp>
-                  </a:graphicData>
-                </a:graphic>
-                <wp14:sizeRelH relativeFrom="margin">
-                  <wp14:pctWidth>0</wp14:pctWidth>
-                </wp14:sizeRelH>
-                <wp14:sizeRelV relativeFrom="margin">
-                  <wp14:pctHeight>0</wp14:pctHeight>
-                </wp14:sizeRelV>
-              </wp:anchor>
-            </w:drawing>
-          </mc:Choice>
-          <mc:Fallback>
-            <w:pict>
-              <v:shape w14:anchorId="68B6FF7E" id="Text Box 2" o:spid="_x0000_s1051" type="#_x0000_t202" style="position:absolute;margin-left:482.7pt;margin-top:178.85pt;width:42pt;height:22.5pt;z-index:251707392;visibility:visible;mso-wrap-style:square;mso-width-percent:0;mso-height-percent:0;mso-wrap-distance-left:9pt;mso-wrap-distance-top:3.6pt;mso-wrap-distance-right:9pt;mso-wrap-distance-bottom:3.6pt;mso-position-horizontal:absolute;mso-position-horizontal-relative:page;mso-position-vertical:absolute;mso-position-vertical-relative:text;mso-width-percent:0;mso-height-percent:0;mso-width-relative:margin;mso-height-relative:margin;v-text-anchor:top" o:gfxdata="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" stroked="f">
-                <v:textbox>
-                  <w:txbxContent>
-                    <w:p>
-                      <w:pPr>
-                        <w:rPr>
-                          <w:lang w:val="en-US"/>
-                        </w:rPr>
-                      </w:pPr>
-                      <w:r>
-                        <w:t xml:space="preserve">LED </w:t>
-                      </w:r>
-                      <w:r>
-                        <w:t>6</w:t>
-                      </w:r>
-                    </w:p>
-                  </w:txbxContent>
-                </v:textbox>
-                <w10:wrap type="square" anchorx="page"/>
-              </v:shape>
-            </w:pict>
-          </mc:Fallback>
-        </mc:AlternateContent>
-      </w:r>
-      <w:r>
-        <w:rPr>
-          <w:noProof/>
-          <w:sz w:val="30"/>
-          <w:szCs w:val="30"/>
-          <w:lang w:eastAsia="pt-BR"/>
-        </w:rPr>
-        <w:drawing>
-          <wp:anchor distT="0" distB="0" distL="114300" distR="114300" simplePos="0" relativeHeight="251706368" behindDoc="1" locked="0" layoutInCell="1" allowOverlap="1" wp14:anchorId="5F63AA47" wp14:editId="0D885331">
-            <wp:simplePos x="0" y="0"/>
-            <wp:positionH relativeFrom="rightMargin">
-              <wp:posOffset>-896509</wp:posOffset>
-            </wp:positionH>
-            <wp:positionV relativeFrom="paragraph">
-              <wp:posOffset>1510747</wp:posOffset>
-            </wp:positionV>
-            <wp:extent cx="589915" cy="861060"/>
-            <wp:effectExtent l="0" t="0" r="635" b="0"/>
-            <wp:wrapNone/>
-            <wp:docPr id="48" name="Picture 4" descr="C:\Users\pichi\AppData\Local\Microsoft\Windows\INetCache\Content.Word\led.png"/>
-            <wp:cNvGraphicFramePr>
-              <a:graphicFrameLocks xmlns:a="http://schemas.openxmlformats.org/drawingml/2006/main" noChangeAspect="1"/>
-            </wp:cNvGraphicFramePr>
-            <a:graphic xmlns:a="http://schemas.openxmlformats.org/drawingml/2006/main">
-              <a:graphicData uri="http://schemas.openxmlformats.org/drawingml/2006/picture">
-                <pic:pic xmlns:pic="http://schemas.openxmlformats.org/drawingml/2006/picture">
-                  <pic:nvPicPr>
-                    <pic:cNvPr id="0" name="Picture 6" descr="C:\Users\pichi\AppData\Local\Microsoft\Windows\INetCache\Content.Word\led.png"/>
-                    <pic:cNvPicPr>
-                      <a:picLocks noChangeAspect="1" noChangeArrowheads="1"/>
-                    </pic:cNvPicPr>
-                  </pic:nvPicPr>
-                  <pic:blipFill>
-                    <a:blip r:embed="rId8" cstate="print">
-                      <a:extLst>
-                        <a:ext uri="{28A0092B-C50C-407E-A947-70E740481C1C}">
-                          <a14:useLocalDpi xmlns:a14="http://schemas.microsoft.com/office/drawing/2010/main" val="0"/>
-                        </a:ext>
-                      </a:extLst>
-                    </a:blip>
-                    <a:srcRect/>
-                    <a:stretch>
-                      <a:fillRect/>
-                    </a:stretch>
-                  </pic:blipFill>
-                  <pic:spPr bwMode="auto">
-                    <a:xfrm>
-                      <a:off x="0" y="0"/>
-                      <a:ext cx="589915" cy="861060"/>
-                    </a:xfrm>
-                    <a:prstGeom prst="rect">
-                      <a:avLst/>
-                    </a:prstGeom>
-                    <a:noFill/>
-                    <a:ln>
-                      <a:noFill/>
-                    </a:ln>
-                  </pic:spPr>
-                </pic:pic>
-              </a:graphicData>
-            </a:graphic>
-            <wp14:sizeRelH relativeFrom="page">
-              <wp14:pctWidth>0</wp14:pctWidth>
-            </wp14:sizeRelH>
-            <wp14:sizeRelV relativeFrom="page">
-              <wp14:pctHeight>0</wp14:pctHeight>
-            </wp14:sizeRelV>
-          </wp:anchor>
-        </w:drawing>
-      </w:r>
-      <w:r>
-        <w:rPr>
-          <w:noProof/>
-          <w:sz w:val="30"/>
-          <w:szCs w:val="30"/>
-          <w:lang w:eastAsia="pt-BR"/>
-        </w:rPr>
-        <w:drawing>
-          <wp:anchor distT="0" distB="0" distL="114300" distR="114300" simplePos="0" relativeHeight="251703296" behindDoc="1" locked="0" layoutInCell="1" allowOverlap="1" wp14:anchorId="41EC39C5" wp14:editId="1E711289">
-            <wp:simplePos x="0" y="0"/>
-            <wp:positionH relativeFrom="rightMargin">
-              <wp:posOffset>-1814830</wp:posOffset>
-            </wp:positionH>
-            <wp:positionV relativeFrom="paragraph">
-              <wp:posOffset>396240</wp:posOffset>
-            </wp:positionV>
-            <wp:extent cx="589915" cy="861060"/>
-            <wp:effectExtent l="0" t="0" r="635" b="0"/>
-            <wp:wrapNone/>
-            <wp:docPr id="14" name="Picture 4" descr="C:\Users\pichi\AppData\Local\Microsoft\Windows\INetCache\Content.Word\led.png"/>
-            <wp:cNvGraphicFramePr>
-              <a:graphicFrameLocks xmlns:a="http://schemas.openxmlformats.org/drawingml/2006/main" noChangeAspect="1"/>
-            </wp:cNvGraphicFramePr>
-            <a:graphic xmlns:a="http://schemas.openxmlformats.org/drawingml/2006/main">
-              <a:graphicData uri="http://schemas.openxmlformats.org/drawingml/2006/picture">
-                <pic:pic xmlns:pic="http://schemas.openxmlformats.org/drawingml/2006/picture">
-                  <pic:nvPicPr>
-                    <pic:cNvPr id="0" name="Picture 6" descr="C:\Users\pichi\AppData\Local\Microsoft\Windows\INetCache\Content.Word\led.png"/>
-                    <pic:cNvPicPr>
-                      <a:picLocks noChangeAspect="1" noChangeArrowheads="1"/>
-                    </pic:cNvPicPr>
-                  </pic:nvPicPr>
-                  <pic:blipFill>
-                    <a:blip r:embed="rId8" cstate="print">
-                      <a:extLst>
-                        <a:ext uri="{28A0092B-C50C-407E-A947-70E740481C1C}">
-                          <a14:useLocalDpi xmlns:a14="http://schemas.microsoft.com/office/drawing/2010/main" val="0"/>
-                        </a:ext>
-                      </a:extLst>
-                    </a:blip>
-                    <a:srcRect/>
-                    <a:stretch>
-                      <a:fillRect/>
-                    </a:stretch>
-                  </pic:blipFill>
-                  <pic:spPr bwMode="auto">
-                    <a:xfrm>
-                      <a:off x="0" y="0"/>
-                      <a:ext cx="589915" cy="861060"/>
-                    </a:xfrm>
-                    <a:prstGeom prst="rect">
-                      <a:avLst/>
-                    </a:prstGeom>
-                    <a:noFill/>
-                    <a:ln>
-                      <a:noFill/>
-                    </a:ln>
-                  </pic:spPr>
-                </pic:pic>
-              </a:graphicData>
-            </a:graphic>
-            <wp14:sizeRelH relativeFrom="page">
-              <wp14:pctWidth>0</wp14:pctWidth>
-            </wp14:sizeRelH>
-            <wp14:sizeRelV relativeFrom="page">
-              <wp14:pctHeight>0</wp14:pctHeight>
-            </wp14:sizeRelV>
-          </wp:anchor>
-        </w:drawing>
-      </w:r>
-      <w:r>
-        <w:rPr>
-          <w:noProof/>
-          <w:sz w:val="30"/>
-          <w:szCs w:val="30"/>
-          <w:lang w:eastAsia="pt-BR"/>
-        </w:rPr>
-        <mc:AlternateContent>
-          <mc:Choice Requires="wps">
-            <w:drawing>
-              <wp:anchor distT="45720" distB="45720" distL="114300" distR="114300" simplePos="0" relativeHeight="251704320" behindDoc="0" locked="0" layoutInCell="1" allowOverlap="1" wp14:anchorId="72E0CEAF" wp14:editId="35660344">
-                <wp:simplePos x="0" y="0"/>
-                <wp:positionH relativeFrom="page">
-                  <wp:posOffset>5212684</wp:posOffset>
-                </wp:positionH>
-                <wp:positionV relativeFrom="paragraph">
-                  <wp:posOffset>761365</wp:posOffset>
-                </wp:positionV>
-                <wp:extent cx="533400" cy="285750"/>
-                <wp:effectExtent l="0" t="0" r="0" b="0"/>
-                <wp:wrapSquare wrapText="bothSides"/>
-                <wp:docPr id="13" name="Text Box 2"/>
-                <wp:cNvGraphicFramePr>
-                  <a:graphicFrameLocks xmlns:a="http://schemas.openxmlformats.org/drawingml/2006/main"/>
-                </wp:cNvGraphicFramePr>
-                <a:graphic xmlns:a="http://schemas.openxmlformats.org/drawingml/2006/main">
-                  <a:graphicData uri="http://schemas.microsoft.com/office/word/2010/wordprocessingShape">
-                    <wps:wsp>
-                      <wps:cNvSpPr txBox="1">
-                        <a:spLocks noChangeArrowheads="1"/>
-                      </wps:cNvSpPr>
-                      <wps:spPr bwMode="auto">
-                        <a:xfrm>
-                          <a:off x="0" y="0"/>
-                          <a:ext cx="533400" cy="285750"/>
-                        </a:xfrm>
-                        <a:prstGeom prst="rect">
-                          <a:avLst/>
-                        </a:prstGeom>
-                        <a:solidFill>
-                          <a:srgbClr val="FFFFFF"/>
-                        </a:solidFill>
-                        <a:ln w="9525">
-                          <a:noFill/>
-                          <a:miter lim="800000"/>
-                          <a:headEnd/>
-                          <a:tailEnd/>
-                        </a:ln>
-                      </wps:spPr>
-                      <wps:txbx>
-                        <w:txbxContent>
-                          <w:p>
-                            <w:pPr>
-                              <w:rPr>
-                                <w:lang w:val="en-US"/>
-                              </w:rPr>
-                            </w:pPr>
-                            <w:r>
-                              <w:t>LED 5</w:t>
-                            </w:r>
-                          </w:p>
-                        </w:txbxContent>
-                      </wps:txbx>
-                      <wps:bodyPr rot="0" vert="horz" wrap="square" lIns="91440" tIns="45720" rIns="91440" bIns="45720" anchor="t" anchorCtr="0">
-                        <a:noAutofit/>
-                      </wps:bodyPr>
-                    </wps:wsp>
-                  </a:graphicData>
-                </a:graphic>
-                <wp14:sizeRelH relativeFrom="margin">
-                  <wp14:pctWidth>0</wp14:pctWidth>
-                </wp14:sizeRelH>
-                <wp14:sizeRelV relativeFrom="margin">
-                  <wp14:pctHeight>0</wp14:pctHeight>
-                </wp14:sizeRelV>
-              </wp:anchor>
-            </w:drawing>
-          </mc:Choice>
-          <mc:Fallback>
-            <w:pict>
-              <v:shape w14:anchorId="4A5E836D" id="_x0000_s1052" type="#_x0000_t202" style="position:absolute;margin-left:410.45pt;margin-top:59.95pt;width:42pt;height:22.5pt;z-index:251704320;visibility:visible;mso-wrap-style:square;mso-width-percent:0;mso-height-percent:0;mso-wrap-distance-left:9pt;mso-wrap-distance-top:3.6pt;mso-wrap-distance-right:9pt;mso-wrap-distance-bottom:3.6pt;mso-position-horizontal:absolute;mso-position-horizontal-relative:page;mso-position-vertical:absolute;mso-position-vertical-relative:text;mso-width-percent:0;mso-height-percent:0;mso-width-relative:margin;mso-height-relative:margin;v-text-anchor:top" o:gfxdata="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" stroked="f">
-                <v:textbox>
-                  <w:txbxContent>
-                    <w:p>
-                      <w:pPr>
-                        <w:rPr>
-                          <w:lang w:val="en-US"/>
-                        </w:rPr>
-                      </w:pPr>
-                      <w:r>
-                        <w:t xml:space="preserve">LED </w:t>
-                      </w:r>
-                      <w:r>
-                        <w:t>5</w:t>
-                      </w:r>
-                    </w:p>
-                  </w:txbxContent>
-                </v:textbox>
-                <w10:wrap type="square" anchorx="page"/>
-              </v:shape>
-            </w:pict>
-          </mc:Fallback>
-        </mc:AlternateContent>
-      </w:r>
-      <w:r>
-        <w:rPr>
-          <w:noProof/>
-          <w:lang w:eastAsia="pt-BR"/>
-        </w:rPr>
-        <mc:AlternateContent>
-          <mc:Choice Requires="wps">
-            <w:drawing>
-              <wp:anchor distT="0" distB="0" distL="114300" distR="114300" simplePos="0" relativeHeight="251701248" behindDoc="0" locked="0" layoutInCell="1" allowOverlap="1" wp14:anchorId="25980C90" wp14:editId="5526C761">
-                <wp:simplePos x="0" y="0"/>
-                <wp:positionH relativeFrom="column">
-                  <wp:posOffset>1965214</wp:posOffset>
-                </wp:positionH>
-                <wp:positionV relativeFrom="paragraph">
-                  <wp:posOffset>2326943</wp:posOffset>
-                </wp:positionV>
-                <wp:extent cx="2751151" cy="0"/>
-                <wp:effectExtent l="0" t="19050" r="49530" b="38100"/>
-                <wp:wrapNone/>
-                <wp:docPr id="12" name="Conector reto 12"/>
-                <wp:cNvGraphicFramePr/>
-                <a:graphic xmlns:a="http://schemas.openxmlformats.org/drawingml/2006/main">
-                  <a:graphicData uri="http://schemas.microsoft.com/office/word/2010/wordprocessingShape">
-                    <wps:wsp>
-                      <wps:cNvCnPr/>
-                      <wps:spPr>
-                        <a:xfrm flipV="1">
-                          <a:off x="0" y="0"/>
-                          <a:ext cx="2751151" cy="0"/>
-                        </a:xfrm>
-                        <a:prstGeom prst="line">
-                          <a:avLst/>
-                        </a:prstGeom>
-                        <a:ln w="50800">
-                          <a:solidFill>
-                            <a:srgbClr val="C00000"/>
-                          </a:solidFill>
-                        </a:ln>
-                      </wps:spPr>
-                      <wps:style>
-                        <a:lnRef idx="1">
-                          <a:schemeClr val="accent1"/>
-                        </a:lnRef>
-                        <a:fillRef idx="0">
-                          <a:schemeClr val="accent1"/>
-                        </a:fillRef>
-                        <a:effectRef idx="0">
-                          <a:schemeClr val="accent1"/>
-                        </a:effectRef>
-                        <a:fontRef idx="minor">
-                          <a:schemeClr val="tx1"/>
-                        </a:fontRef>
-                      </wps:style>
-                      <wps:bodyPr/>
-                    </wps:wsp>
-                  </a:graphicData>
-                </a:graphic>
-                <wp14:sizeRelH relativeFrom="margin">
-                  <wp14:pctWidth>0</wp14:pctWidth>
-                </wp14:sizeRelH>
-                <wp14:sizeRelV relativeFrom="margin">
-                  <wp14:pctHeight>0</wp14:pctHeight>
-                </wp14:sizeRelV>
-              </wp:anchor>
-            </w:drawing>
-          </mc:Choice>
-          <mc:Fallback>
-            <w:pict>
-              <v:line w14:anchorId="0D936415" id="Conector reto 12" o:spid="_x0000_s1026" style="position:absolute;flip:y;z-index:251701248;visibility:visible;mso-wrap-style:square;mso-width-percent:0;mso-height-percent:0;mso-wrap-distance-left:9pt;mso-wrap-distance-top:0;mso-wrap-distance-right:9pt;mso-wrap-distance-bottom:0;mso-position-horizontal:absolute;mso-position-horizontal-relative:text;mso-position-vertical:absolute;mso-position-vertical-relative:text;mso-width-percent:0;mso-height-percent:0;mso-width-relative:margin;mso-height-relative:margin" from="154.75pt,183.2pt" to="371.4pt,183.2pt" o:gfxdata="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" strokecolor="#c00000" strokeweight="4pt">
-                <v:stroke joinstyle="miter"/>
-              </v:line>
-            </w:pict>
-          </mc:Fallback>
-        </mc:AlternateContent>
-      </w:r>
-      <w:r>
-        <w:rPr>
-          <w:noProof/>
-          <w:lang w:eastAsia="pt-BR"/>
-        </w:rPr>
-        <mc:AlternateContent>
-          <mc:Choice Requires="wps">
-            <w:drawing>
-              <wp:anchor distT="0" distB="0" distL="114300" distR="114300" simplePos="0" relativeHeight="251699200" behindDoc="0" locked="0" layoutInCell="1" allowOverlap="1" wp14:anchorId="4BBBB0A0" wp14:editId="7A73C28A">
-                <wp:simplePos x="0" y="0"/>
-                <wp:positionH relativeFrom="column">
-                  <wp:posOffset>1968511</wp:posOffset>
-                </wp:positionH>
-                <wp:positionV relativeFrom="paragraph">
-                  <wp:posOffset>1195843</wp:posOffset>
-                </wp:positionV>
-                <wp:extent cx="1850390" cy="1038225"/>
-                <wp:effectExtent l="19050" t="19050" r="54610" b="47625"/>
-                <wp:wrapNone/>
-                <wp:docPr id="11" name="Conector reto 11"/>
-                <wp:cNvGraphicFramePr/>
-                <a:graphic xmlns:a="http://schemas.openxmlformats.org/drawingml/2006/main">
-                  <a:graphicData uri="http://schemas.microsoft.com/office/word/2010/wordprocessingShape">
-                    <wps:wsp>
-                      <wps:cNvCnPr/>
-                      <wps:spPr>
-                        <a:xfrm flipV="1">
-                          <a:off x="0" y="0"/>
-                          <a:ext cx="1850390" cy="1038225"/>
-                        </a:xfrm>
-                        <a:prstGeom prst="line">
-                          <a:avLst/>
-                        </a:prstGeom>
-                        <a:ln w="50800">
-                          <a:solidFill>
-                            <a:srgbClr val="C00000"/>
-                          </a:solidFill>
-                        </a:ln>
-                      </wps:spPr>
-                      <wps:style>
-                        <a:lnRef idx="1">
-                          <a:schemeClr val="accent1"/>
-                        </a:lnRef>
-                        <a:fillRef idx="0">
-                          <a:schemeClr val="accent1"/>
-                        </a:fillRef>
-                        <a:effectRef idx="0">
-                          <a:schemeClr val="accent1"/>
-                        </a:effectRef>
-                        <a:fontRef idx="minor">
-                          <a:schemeClr val="tx1"/>
-                        </a:fontRef>
-                      </wps:style>
-                      <wps:bodyPr/>
-                    </wps:wsp>
-                  </a:graphicData>
-                </a:graphic>
-                <wp14:sizeRelH relativeFrom="margin">
-                  <wp14:pctWidth>0</wp14:pctWidth>
-                </wp14:sizeRelH>
-                <wp14:sizeRelV relativeFrom="margin">
-                  <wp14:pctHeight>0</wp14:pctHeight>
-                </wp14:sizeRelV>
-              </wp:anchor>
-            </w:drawing>
-          </mc:Choice>
-          <mc:Fallback>
-            <w:pict>
-              <v:line w14:anchorId="50E9074D" id="Conector reto 11" o:spid="_x0000_s1026" style="position:absolute;flip:y;z-index:251699200;visibility:visible;mso-wrap-style:square;mso-width-percent:0;mso-height-percent:0;mso-wrap-distance-left:9pt;mso-wrap-distance-top:0;mso-wrap-distance-right:9pt;mso-wrap-distance-bottom:0;mso-position-horizontal:absolute;mso-position-horizontal-relative:text;mso-position-vertical:absolute;mso-position-vertical-relative:text;mso-width-percent:0;mso-height-percent:0;mso-width-relative:margin;mso-height-relative:margin" from="155pt,94.15pt" to="300.7pt,175.9pt" o:gfxdata="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" strokecolor="#c00000" strokeweight="4pt">
-                <v:stroke joinstyle="miter"/>
-              </v:line>
-            </w:pict>
-          </mc:Fallback>
-        </mc:AlternateContent>
-      </w:r>
-      <w:r>
-        <w:rPr>
-          <w:noProof/>
-          <w:lang w:eastAsia="pt-BR"/>
-        </w:rPr>
-        <w:drawing>
-          <wp:anchor distT="0" distB="0" distL="114300" distR="114300" simplePos="0" relativeHeight="251695104" behindDoc="1" locked="0" layoutInCell="1" allowOverlap="1" wp14:anchorId="57E903EB" wp14:editId="214827B0">
-            <wp:simplePos x="0" y="0"/>
-            <wp:positionH relativeFrom="column">
-              <wp:posOffset>-1008698</wp:posOffset>
-            </wp:positionH>
-            <wp:positionV relativeFrom="paragraph">
-              <wp:posOffset>1448285</wp:posOffset>
-            </wp:positionV>
-            <wp:extent cx="3797935" cy="2505710"/>
-            <wp:effectExtent l="0" t="1587" r="0" b="0"/>
-            <wp:wrapNone/>
-            <wp:docPr id="4" name="Imagem 4"/>
-            <wp:cNvGraphicFramePr>
-              <a:graphicFrameLocks xmlns:a="http://schemas.openxmlformats.org/drawingml/2006/main" noChangeAspect="1"/>
-            </wp:cNvGraphicFramePr>
-            <a:graphic xmlns:a="http://schemas.openxmlformats.org/drawingml/2006/main">
-              <a:graphicData uri="http://schemas.openxmlformats.org/drawingml/2006/picture">
-                <pic:pic xmlns:pic="http://schemas.openxmlformats.org/drawingml/2006/picture">
-                  <pic:nvPicPr>
-                    <pic:cNvPr id="1" name="DragonBoard-UpdatedImages-front.png"/>
-                    <pic:cNvPicPr/>
-                  </pic:nvPicPr>
-                  <pic:blipFill>
-                    <a:blip r:embed="rId7">
-                      <a:extLst>
-                        <a:ext uri="{28A0092B-C50C-407E-A947-70E740481C1C}">
-                          <a14:useLocalDpi xmlns:a14="http://schemas.microsoft.com/office/drawing/2010/main" val="0"/>
-                        </a:ext>
-                      </a:extLst>
-                    </a:blip>
-                    <a:stretch>
-                      <a:fillRect/>
-                    </a:stretch>
-                  </pic:blipFill>
-                  <pic:spPr>
-                    <a:xfrm rot="5400000">
-                      <a:off x="0" y="0"/>
-                      <a:ext cx="3797935" cy="2505710"/>
-                    </a:xfrm>
-                    <a:prstGeom prst="rect">
-                      <a:avLst/>
-                    </a:prstGeom>
-                  </pic:spPr>
-                </pic:pic>
-              </a:graphicData>
-            </a:graphic>
-            <wp14:sizeRelH relativeFrom="margin">
-              <wp14:pctWidth>0</wp14:pctWidth>
-            </wp14:sizeRelH>
-            <wp14:sizeRelV relativeFrom="margin">
-              <wp14:pctHeight>0</wp14:pctHeight>
-            </wp14:sizeRelV>
-          </wp:anchor>
-        </w:drawing>
-      </w:r>
-      <w:r>
-        <w:rPr>
-          <w:sz w:val="30"/>
-          <w:szCs w:val="30"/>
-        </w:rPr>
-        <w:t xml:space="preserve">Conexão de dois </w:t>
-      </w:r>
-      <w:proofErr w:type="spellStart"/>
-      <w:r>
-        <w:rPr>
-          <w:sz w:val="30"/>
-          <w:szCs w:val="30"/>
-        </w:rPr>
-        <w:t>leds</w:t>
-      </w:r>
-      <w:proofErr w:type="spellEnd"/>
     </w:p>
     <w:sectPr>
       <w:pgSz w:w="11906" w:h="16838"/>
@@ -5159,7 +4277,7 @@
 </file>
 
 <file path=customXml/itemProps1.xml><?xml version="1.0" encoding="utf-8"?>
-<ds:datastoreItem xmlns:ds="http://schemas.openxmlformats.org/officeDocument/2006/customXml" ds:itemID="{4A3CCCAC-09A6-47B6-B1E6-F0B7B0F4FB6F}">
+<ds:datastoreItem xmlns:ds="http://schemas.openxmlformats.org/officeDocument/2006/customXml" ds:itemID="{D0E91899-27EE-40A0-9F22-FD5B0773A248}">
   <ds:schemaRefs>
     <ds:schemaRef ds:uri="http://schemas.openxmlformats.org/officeDocument/2006/bibliography"/>
   </ds:schemaRefs>

</xml_diff>